<commit_message>
Caja Negra y Planteamiento v2
</commit_message>
<xml_diff>
--- a/src/Planteamiento.docx
+++ b/src/Planteamiento.docx
@@ -44,15 +44,10 @@
         </w:numPr>
       </w:pPr>
       <w:r>
-        <w:t>Crear función “</w:t>
-      </w:r>
-      <w:proofErr w:type="spellStart"/>
-      <w:r>
-        <w:t>closekb</w:t>
-      </w:r>
-      <w:proofErr w:type="spellEnd"/>
-      <w:r>
-        <w:t>”</w:t>
+        <w:t xml:space="preserve">Crear </w:t>
+      </w:r>
+      <w:r>
+        <w:t>una función para cerrar el teclado.</w:t>
       </w:r>
     </w:p>
     <w:p>
@@ -64,15 +59,7 @@
         </w:numPr>
       </w:pPr>
       <w:r>
-        <w:t>Crear función “</w:t>
-      </w:r>
-      <w:proofErr w:type="spellStart"/>
-      <w:r>
-        <w:t>readchar</w:t>
-      </w:r>
-      <w:proofErr w:type="spellEnd"/>
-      <w:r>
-        <w:t>”</w:t>
+        <w:t>Crear una función para leer un carácter.</w:t>
       </w:r>
     </w:p>
     <w:p>
@@ -84,15 +71,7 @@
         </w:numPr>
       </w:pPr>
       <w:r>
-        <w:t>Crear función “</w:t>
-      </w:r>
-      <w:proofErr w:type="spellStart"/>
-      <w:r>
-        <w:t>readString</w:t>
-      </w:r>
-      <w:proofErr w:type="spellEnd"/>
-      <w:r>
-        <w:t>”</w:t>
+        <w:t>Crear una función para leer una cadena.</w:t>
       </w:r>
     </w:p>
     <w:p>
@@ -102,85 +81,40 @@
           <w:ilvl w:val="0"/>
           <w:numId w:val="1"/>
         </w:numPr>
-        <w:rPr>
-          <w:lang w:val="en-US"/>
-        </w:rPr>
-      </w:pPr>
+      </w:pPr>
+      <w:r>
+        <w:t xml:space="preserve">Crear </w:t>
+      </w:r>
+      <w:r>
+        <w:t xml:space="preserve">una </w:t>
+      </w:r>
       <w:proofErr w:type="spellStart"/>
       <w:r>
-        <w:rPr>
-          <w:lang w:val="en-US"/>
-        </w:rPr>
-        <w:t>Crear</w:t>
+        <w:t>func</w:t>
+      </w:r>
+      <w:r>
+        <w:t>ion</w:t>
       </w:r>
       <w:proofErr w:type="spellEnd"/>
       <w:r>
-        <w:rPr>
-          <w:lang w:val="en-US"/>
-        </w:rPr>
         <w:t xml:space="preserve"> </w:t>
       </w:r>
+      <w:r>
+        <w:t>que</w:t>
+      </w:r>
+      <w:r>
+        <w:t xml:space="preserve"> devuelva true si se introduce 1, o false si se introduce 2.</w:t>
+      </w:r>
+      <w:r>
+        <w:t xml:space="preserve"> </w:t>
+      </w:r>
       <w:proofErr w:type="spellStart"/>
       <w:r>
-        <w:rPr>
-          <w:lang w:val="en-US"/>
-        </w:rPr>
-        <w:t>función</w:t>
+        <w:t>Enbuclar</w:t>
       </w:r>
       <w:proofErr w:type="spellEnd"/>
       <w:r>
-        <w:rPr>
-          <w:lang w:val="en-US"/>
-        </w:rPr>
-        <w:t xml:space="preserve"> “</w:t>
-      </w:r>
-      <w:proofErr w:type="spellStart"/>
-      <w:r>
-        <w:rPr>
-          <w:lang w:val="en-US"/>
-        </w:rPr>
-        <w:t>readBoolean</w:t>
-      </w:r>
-      <w:proofErr w:type="spellEnd"/>
-      <w:r>
-        <w:rPr>
-          <w:lang w:val="en-US"/>
-        </w:rPr>
-        <w:t xml:space="preserve"> (String </w:t>
-      </w:r>
-      <w:proofErr w:type="spellStart"/>
-      <w:r>
-        <w:rPr>
-          <w:lang w:val="en-US"/>
-        </w:rPr>
-        <w:t>mensaje</w:t>
-      </w:r>
-      <w:proofErr w:type="spellEnd"/>
-      <w:r>
-        <w:rPr>
-          <w:lang w:val="en-US"/>
-        </w:rPr>
-        <w:t>, String res1, String res2)”</w:t>
-      </w:r>
-      <w:r>
-        <w:rPr>
-          <w:lang w:val="en-US"/>
-        </w:rPr>
-        <w:t xml:space="preserve"> (</w:t>
-      </w:r>
-      <w:proofErr w:type="spellStart"/>
-      <w:r>
-        <w:rPr>
-          <w:lang w:val="en-US"/>
-        </w:rPr>
-        <w:t>Respuesta</w:t>
-      </w:r>
-      <w:proofErr w:type="spellEnd"/>
-      <w:r>
-        <w:rPr>
-          <w:lang w:val="en-US"/>
-        </w:rPr>
-        <w:t xml:space="preserve"> 1 o 2)</w:t>
+        <w:t xml:space="preserve"> si hay un error.</w:t>
       </w:r>
     </w:p>
     <w:p>
@@ -192,26 +126,21 @@
         </w:numPr>
       </w:pPr>
       <w:r>
-        <w:t>Crear función “</w:t>
+        <w:t xml:space="preserve"> </w:t>
+      </w:r>
+      <w:r>
+        <w:t>Crear función que devuelva true si devuelva true si se introduce s o S, o false si se introduce n o N</w:t>
+      </w:r>
+      <w:r>
+        <w:t xml:space="preserve">. </w:t>
       </w:r>
       <w:proofErr w:type="spellStart"/>
       <w:r>
-        <w:t>readBoolean</w:t>
+        <w:t>Enbuclar</w:t>
       </w:r>
       <w:proofErr w:type="spellEnd"/>
       <w:r>
-        <w:t xml:space="preserve"> (</w:t>
-      </w:r>
-      <w:proofErr w:type="spellStart"/>
-      <w:r>
-        <w:t>String</w:t>
-      </w:r>
-      <w:proofErr w:type="spellEnd"/>
-      <w:r>
-        <w:t xml:space="preserve"> mensaje)”</w:t>
-      </w:r>
-      <w:r>
-        <w:t xml:space="preserve"> (Respuesta s/n)</w:t>
+        <w:t xml:space="preserve"> si hay un error.</w:t>
       </w:r>
     </w:p>
     <w:p>
@@ -223,7 +152,18 @@
         </w:numPr>
       </w:pPr>
       <w:r>
-        <w:t>Crear función para leer número (todos los tipos)</w:t>
+        <w:t>Crear función que devuelva un número introducido por teclado (todos los tipos)</w:t>
+      </w:r>
+      <w:r>
+        <w:t xml:space="preserve">. </w:t>
+      </w:r>
+      <w:proofErr w:type="spellStart"/>
+      <w:r>
+        <w:t>Enbuclar</w:t>
+      </w:r>
+      <w:proofErr w:type="spellEnd"/>
+      <w:r>
+        <w:t xml:space="preserve"> si hay un error.</w:t>
       </w:r>
     </w:p>
     <w:p>
@@ -235,10 +175,24 @@
         </w:numPr>
       </w:pPr>
       <w:r>
+        <w:t xml:space="preserve"> </w:t>
+      </w:r>
+      <w:r>
         <w:t>Crear f</w:t>
       </w:r>
       <w:r>
         <w:t>unción para leer número con equivalencias (todos los tipos)</w:t>
+      </w:r>
+      <w:r>
+        <w:t xml:space="preserve">. </w:t>
+      </w:r>
+      <w:proofErr w:type="spellStart"/>
+      <w:r>
+        <w:t>Enbuclar</w:t>
+      </w:r>
+      <w:proofErr w:type="spellEnd"/>
+      <w:r>
+        <w:t xml:space="preserve"> si hay un error.</w:t>
       </w:r>
     </w:p>
     <w:p>
@@ -279,46 +233,58 @@
       <w:r>
         <w:t>)</w:t>
       </w:r>
-    </w:p>
-    <w:p>
-      <w:pPr>
-        <w:pStyle w:val="Prrafodelista"/>
-      </w:pPr>
-    </w:p>
-    <w:p>
-      <w:pPr>
-        <w:pStyle w:val="Prrafodelista"/>
-      </w:pPr>
-    </w:p>
-    <w:p>
-      <w:pPr>
-        <w:ind w:left="708"/>
-      </w:pPr>
-      <w:r>
-        <w:t xml:space="preserve">Incluir </w:t>
+      <w:r>
+        <w:t xml:space="preserve"> </w:t>
       </w:r>
       <w:proofErr w:type="spellStart"/>
       <w:r>
-        <w:t>InputMismatchException</w:t>
+        <w:t>Enbuclar</w:t>
       </w:r>
       <w:proofErr w:type="spellEnd"/>
       <w:r>
-        <w:t xml:space="preserve"> al introducir numero.</w:t>
+        <w:t xml:space="preserve"> si hay un error.</w:t>
       </w:r>
       <w:bookmarkStart w:id="0" w:name="_GoBack"/>
       <w:bookmarkEnd w:id="0"/>
     </w:p>
     <w:p>
       <w:pPr>
+        <w:pStyle w:val="Prrafodelista"/>
+      </w:pPr>
+    </w:p>
+    <w:p>
+      <w:pPr>
+        <w:pStyle w:val="Prrafodelista"/>
+      </w:pPr>
+    </w:p>
+    <w:p>
+      <w:pPr>
         <w:ind w:left="708"/>
       </w:pPr>
+      <w:r>
+        <w:t xml:space="preserve">Incluir </w:t>
+      </w:r>
+      <w:proofErr w:type="spellStart"/>
+      <w:r>
+        <w:t>InputMismat</w:t>
+      </w:r>
+      <w:r>
+        <w:t>chException</w:t>
+      </w:r>
+      <w:proofErr w:type="spellEnd"/>
+      <w:r>
+        <w:t xml:space="preserve"> al introducir dato erróneo</w:t>
+      </w:r>
+      <w:r>
+        <w:t>.</w:t>
+      </w:r>
     </w:p>
     <w:p>
       <w:pPr>
         <w:ind w:left="708"/>
       </w:pPr>
       <w:r>
-        <w:t>Pruebas</w:t>
+        <w:t>Incluir Excepciones si las hay.</w:t>
       </w:r>
     </w:p>
     <w:sectPr>

</xml_diff>